<commit_message>
Exported 2020 herbivore anovas in consistent format w/2021 data
</commit_message>
<xml_diff>
--- a/Reproductive_trait_analyses/Tables/Ranova/Date_first_follicle_2022_transects_test.docx
+++ b/Reproductive_trait_analyses/Tables/Ranova/Date_first_follicle_2022_transects_test.docx
@@ -23,7 +23,7 @@
         <w:pStyle w:val="Normal"/>
       </w:pPr>
       <w:r>
-        <w:t xml:space="preserve">Model: Julian_first_follicle^2 ~ Block + (1 | Population) + (1 | Population:Fam_uniq) +     Transect_ID + City_dist + Transect_ID:City_dist</w:t>
+        <w:t xml:space="preserve">Model: Julian_first_follicle/3 ~ Block + (1 | Population) + (1 | Population:Fam_uniq) +     Transect_ID + City_dist + Transect_ID:City_dist</w:t>
       </w:r>
     </w:p>
     <w:tbl xmlns:a="http://schemas.openxmlformats.org/drawingml/2006/main" xmlns:pic="http://schemas.openxmlformats.org/drawingml/2006/picture">
@@ -37,9 +37,9 @@
         <w:gridCol w:w="1450"/>
         <w:gridCol w:w="1279"/>
         <w:gridCol w:w="1084"/>
-        <w:gridCol w:w="1389"/>
+        <w:gridCol w:w="587"/>
         <w:gridCol w:w="594"/>
-        <w:gridCol w:w="1090"/>
+        <w:gridCol w:w="851"/>
       </w:tblGrid>
       <w:tr>
         <w:trPr>
@@ -504,7 +504,7 @@
                 <w:szCs w:val="22"/>
                 <w:color w:val="000000"/>
               </w:rPr>
-              <w:t xml:space="preserve">0.001</w:t>
+              <w:t xml:space="preserve">1</w:t>
             </w:r>
           </w:p>
         </w:tc>
@@ -548,7 +548,7 @@
                 <w:szCs w:val="22"/>
                 <w:color w:val="000000"/>
               </w:rPr>
-              <w:t xml:space="preserve">98.314</w:t>
+              <w:t xml:space="preserve">98.629</w:t>
             </w:r>
           </w:p>
         </w:tc>
@@ -592,7 +592,7 @@
                 <w:szCs w:val="22"/>
                 <w:color w:val="000000"/>
               </w:rPr>
-              <w:t xml:space="preserve">6,204.172</w:t>
+              <w:t xml:space="preserve"/>
             </w:r>
           </w:p>
         </w:tc>
@@ -674,13 +674,13 @@
               <w:rPr>
                 <w:rFonts w:ascii="Arial"/>
                 <w:i w:val="false"/>
-                <w:b w:val="true"/>
-                <w:u w:val="none"/>
-                <w:sz w:val="22"/>
-                <w:szCs w:val="22"/>
-                <w:color w:val="000000"/>
-              </w:rPr>
-              <w:t xml:space="preserve">&lt;0.001</w:t>
+                <w:b w:val="false"/>
+                <w:u w:val="none"/>
+                <w:sz w:val="22"/>
+                <w:szCs w:val="22"/>
+                <w:color w:val="000000"/>
+              </w:rPr>
+              <w:t xml:space="preserve">NaN</w:t>
             </w:r>
           </w:p>
         </w:tc>
@@ -819,7 +819,7 @@
                 <w:szCs w:val="22"/>
                 <w:color w:val="000000"/>
               </w:rPr>
-              <w:t xml:space="preserve">0.003</w:t>
+              <w:t xml:space="preserve">1</w:t>
             </w:r>
           </w:p>
         </w:tc>
@@ -863,7 +863,7 @@
                 <w:szCs w:val="22"/>
                 <w:color w:val="000000"/>
               </w:rPr>
-              <w:t xml:space="preserve">99.298</w:t>
+              <w:t xml:space="preserve">98.636</w:t>
             </w:r>
           </w:p>
         </w:tc>
@@ -907,7 +907,7 @@
                 <w:szCs w:val="22"/>
                 <w:color w:val="000000"/>
               </w:rPr>
-              <w:t xml:space="preserve">0.000</w:t>
+              <w:t xml:space="preserve"/>
             </w:r>
           </w:p>
         </w:tc>
@@ -995,7 +995,7 @@
                 <w:szCs w:val="22"/>
                 <w:color w:val="000000"/>
               </w:rPr>
-              <w:t xml:space="preserve">0.5</w:t>
+              <w:t xml:space="preserve">NaN</w:t>
             </w:r>
           </w:p>
         </w:tc>
@@ -1034,8 +1034,8 @@
       <w:tblGrid>
         <w:gridCol w:w="2820"/>
         <w:gridCol w:w="4079"/>
-        <w:gridCol w:w="1206"/>
-        <w:gridCol w:w="1347"/>
+        <w:gridCol w:w="961"/>
+        <w:gridCol w:w="961"/>
       </w:tblGrid>
       <w:tr>
         <w:trPr>
@@ -1369,7 +1369,7 @@
                 <w:szCs w:val="22"/>
                 <w:color w:val="000000"/>
               </w:rPr>
-              <w:t xml:space="preserve">545.445</w:t>
+              <w:t xml:space="preserve">0.209</w:t>
             </w:r>
           </w:p>
         </w:tc>
@@ -1407,13 +1407,13 @@
               <w:rPr>
                 <w:rFonts w:ascii="Arial"/>
                 <w:i w:val="false"/>
-                <w:b w:val="true"/>
-                <w:u w:val="none"/>
-                <w:sz w:val="22"/>
-                <w:szCs w:val="22"/>
-                <w:color w:val="000000"/>
-              </w:rPr>
-              <w:t xml:space="preserve">&lt;0.001***</w:t>
+                <w:b w:val="false"/>
+                <w:u w:val="none"/>
+                <w:sz w:val="22"/>
+                <w:szCs w:val="22"/>
+                <w:color w:val="000000"/>
+              </w:rPr>
+              <w:t xml:space="preserve">0.976</w:t>
             </w:r>
           </w:p>
         </w:tc>
@@ -1541,7 +1541,7 @@
                 <w:szCs w:val="22"/>
                 <w:color w:val="000000"/>
               </w:rPr>
-              <w:t xml:space="preserve">1.643</w:t>
+              <w:t xml:space="preserve">0.000</w:t>
             </w:r>
           </w:p>
         </w:tc>
@@ -1585,7 +1585,7 @@
                 <w:szCs w:val="22"/>
                 <w:color w:val="000000"/>
               </w:rPr>
-              <w:t xml:space="preserve">0.2</w:t>
+              <w:t xml:space="preserve">0.986</w:t>
             </w:r>
           </w:p>
         </w:tc>
@@ -1713,7 +1713,7 @@
                 <w:szCs w:val="22"/>
                 <w:color w:val="000000"/>
               </w:rPr>
-              <w:t xml:space="preserve">2.633</w:t>
+              <w:t xml:space="preserve">0.001</w:t>
             </w:r>
           </w:p>
         </w:tc>
@@ -1757,7 +1757,7 @@
                 <w:szCs w:val="22"/>
                 <w:color w:val="000000"/>
               </w:rPr>
-              <w:t xml:space="preserve">0.105</w:t>
+              <w:t xml:space="preserve">0.981</w:t>
             </w:r>
           </w:p>
         </w:tc>
@@ -1885,7 +1885,7 @@
                 <w:szCs w:val="22"/>
                 <w:color w:val="000000"/>
               </w:rPr>
-              <w:t xml:space="preserve">0.272</w:t>
+              <w:t xml:space="preserve">0.000</w:t>
             </w:r>
           </w:p>
         </w:tc>
@@ -1929,7 +1929,7 @@
                 <w:szCs w:val="22"/>
                 <w:color w:val="000000"/>
               </w:rPr>
-              <w:t xml:space="preserve">0.602</w:t>
+              <w:t xml:space="preserve">0.995</w:t>
             </w:r>
           </w:p>
         </w:tc>
@@ -1972,7 +1972,7 @@
         <w:pStyle w:val="Normal"/>
       </w:pPr>
       <w:r>
-        <w:t xml:space="preserve">Model: Julian_first_follicle^2 ~ Block + (1 | Population) + (1 | Population:Fam_uniq) +     Transect_ID + Urb_score + Transect_ID:Urb_score</w:t>
+        <w:t xml:space="preserve">Model: Julian_first_follicle/3 ~ Block + (1 | Population) + (1 | Population:Fam_uniq) +     Transect_ID + Urb_score + Transect_ID:Urb_score</w:t>
       </w:r>
     </w:p>
     <w:tbl xmlns:a="http://schemas.openxmlformats.org/drawingml/2006/main" xmlns:pic="http://schemas.openxmlformats.org/drawingml/2006/picture">
@@ -1986,9 +1986,9 @@
         <w:gridCol w:w="1450"/>
         <w:gridCol w:w="1279"/>
         <w:gridCol w:w="1084"/>
-        <w:gridCol w:w="1389"/>
+        <w:gridCol w:w="587"/>
         <w:gridCol w:w="594"/>
-        <w:gridCol w:w="1090"/>
+        <w:gridCol w:w="851"/>
       </w:tblGrid>
       <w:tr>
         <w:trPr>
@@ -2453,7 +2453,7 @@
                 <w:szCs w:val="22"/>
                 <w:color w:val="000000"/>
               </w:rPr>
-              <w:t xml:space="preserve">0.001</w:t>
+              <w:t xml:space="preserve">1</w:t>
             </w:r>
           </w:p>
         </w:tc>
@@ -2497,7 +2497,7 @@
                 <w:szCs w:val="22"/>
                 <w:color w:val="000000"/>
               </w:rPr>
-              <w:t xml:space="preserve">98.348</w:t>
+              <w:t xml:space="preserve">98.629</w:t>
             </w:r>
           </w:p>
         </w:tc>
@@ -2541,7 +2541,7 @@
                 <w:szCs w:val="22"/>
                 <w:color w:val="000000"/>
               </w:rPr>
-              <w:t xml:space="preserve">6,206.765</w:t>
+              <w:t xml:space="preserve"/>
             </w:r>
           </w:p>
         </w:tc>
@@ -2623,13 +2623,13 @@
               <w:rPr>
                 <w:rFonts w:ascii="Arial"/>
                 <w:i w:val="false"/>
-                <w:b w:val="true"/>
-                <w:u w:val="none"/>
-                <w:sz w:val="22"/>
-                <w:szCs w:val="22"/>
-                <w:color w:val="000000"/>
-              </w:rPr>
-              <w:t xml:space="preserve">&lt;0.001</w:t>
+                <w:b w:val="false"/>
+                <w:u w:val="none"/>
+                <w:sz w:val="22"/>
+                <w:szCs w:val="22"/>
+                <w:color w:val="000000"/>
+              </w:rPr>
+              <w:t xml:space="preserve">NaN</w:t>
             </w:r>
           </w:p>
         </w:tc>
@@ -2768,7 +2768,7 @@
                 <w:szCs w:val="22"/>
                 <w:color w:val="000000"/>
               </w:rPr>
-              <w:t xml:space="preserve">0.003</w:t>
+              <w:t xml:space="preserve">1</w:t>
             </w:r>
           </w:p>
         </w:tc>
@@ -2812,7 +2812,7 @@
                 <w:szCs w:val="22"/>
                 <w:color w:val="000000"/>
               </w:rPr>
-              <w:t xml:space="preserve">99.276</w:t>
+              <w:t xml:space="preserve">98.636</w:t>
             </w:r>
           </w:p>
         </w:tc>
@@ -2856,7 +2856,7 @@
                 <w:szCs w:val="22"/>
                 <w:color w:val="000000"/>
               </w:rPr>
-              <w:t xml:space="preserve">0.000</w:t>
+              <w:t xml:space="preserve"/>
             </w:r>
           </w:p>
         </w:tc>
@@ -2944,7 +2944,7 @@
                 <w:szCs w:val="22"/>
                 <w:color w:val="000000"/>
               </w:rPr>
-              <w:t xml:space="preserve">0.5</w:t>
+              <w:t xml:space="preserve">NaN</w:t>
             </w:r>
           </w:p>
         </w:tc>
@@ -2983,8 +2983,8 @@
       <w:tblGrid>
         <w:gridCol w:w="2820"/>
         <w:gridCol w:w="3688"/>
-        <w:gridCol w:w="1634"/>
-        <w:gridCol w:w="1347"/>
+        <w:gridCol w:w="961"/>
+        <w:gridCol w:w="961"/>
       </w:tblGrid>
       <w:tr>
         <w:trPr>
@@ -3186,7 +3186,7 @@
       <w:tr>
         <w:trPr>
           <w:cantSplit/>
-          <w:trHeight w:val="617" w:hRule="auto"/>
+          <w:trHeight w:val="574" w:hRule="auto"/>
         </w:trPr>
         body1
         <w:tc>
@@ -3274,7 +3274,7 @@
                 <w:szCs w:val="22"/>
                 <w:color w:val="000000"/>
               </w:rPr>
-              <w:t xml:space="preserve">(Intercept)</w:t>
+              <w:t xml:space="preserve">Block</w:t>
             </w:r>
           </w:p>
         </w:tc>
@@ -3318,7 +3318,7 @@
                 <w:szCs w:val="22"/>
                 <w:color w:val="000000"/>
               </w:rPr>
-              <w:t xml:space="preserve">288,921.245</w:t>
+              <w:t xml:space="preserve">0.209</w:t>
             </w:r>
           </w:p>
         </w:tc>
@@ -3356,13 +3356,13 @@
               <w:rPr>
                 <w:rFonts w:ascii="Arial"/>
                 <w:i w:val="false"/>
-                <w:b w:val="true"/>
-                <w:u w:val="none"/>
-                <w:sz w:val="22"/>
-                <w:szCs w:val="22"/>
-                <w:color w:val="000000"/>
-              </w:rPr>
-              <w:t xml:space="preserve">&lt;0.001***</w:t>
+                <w:b w:val="false"/>
+                <w:u w:val="none"/>
+                <w:sz w:val="22"/>
+                <w:szCs w:val="22"/>
+                <w:color w:val="000000"/>
+              </w:rPr>
+              <w:t xml:space="preserve">0.976</w:t>
             </w:r>
           </w:p>
         </w:tc>
@@ -3446,7 +3446,7 @@
                 <w:szCs w:val="22"/>
                 <w:color w:val="000000"/>
               </w:rPr>
-              <w:t xml:space="preserve">Block</w:t>
+              <w:t xml:space="preserve">Subtransect</w:t>
             </w:r>
           </w:p>
         </w:tc>
@@ -3490,7 +3490,7 @@
                 <w:szCs w:val="22"/>
                 <w:color w:val="000000"/>
               </w:rPr>
-              <w:t xml:space="preserve">544.659</w:t>
+              <w:t xml:space="preserve">0.000</w:t>
             </w:r>
           </w:p>
         </w:tc>
@@ -3528,13 +3528,13 @@
               <w:rPr>
                 <w:rFonts w:ascii="Arial"/>
                 <w:i w:val="false"/>
-                <w:b w:val="true"/>
-                <w:u w:val="none"/>
-                <w:sz w:val="22"/>
-                <w:szCs w:val="22"/>
-                <w:color w:val="000000"/>
-              </w:rPr>
-              <w:t xml:space="preserve">&lt;0.001***</w:t>
+                <w:b w:val="false"/>
+                <w:u w:val="none"/>
+                <w:sz w:val="22"/>
+                <w:szCs w:val="22"/>
+                <w:color w:val="000000"/>
+              </w:rPr>
+              <w:t xml:space="preserve">0.987</w:t>
             </w:r>
           </w:p>
         </w:tc>
@@ -3618,7 +3618,7 @@
                 <w:szCs w:val="22"/>
                 <w:color w:val="000000"/>
               </w:rPr>
-              <w:t xml:space="preserve">Subtransect</w:t>
+              <w:t xml:space="preserve">Urbanization Score</w:t>
             </w:r>
           </w:p>
         </w:tc>
@@ -3662,7 +3662,7 @@
                 <w:szCs w:val="22"/>
                 <w:color w:val="000000"/>
               </w:rPr>
-              <w:t xml:space="preserve">0.998</w:t>
+              <w:t xml:space="preserve">0.000</w:t>
             </w:r>
           </w:p>
         </w:tc>
@@ -3706,7 +3706,7 @@
                 <w:szCs w:val="22"/>
                 <w:color w:val="000000"/>
               </w:rPr>
-              <w:t xml:space="preserve">0.318</w:t>
+              <w:t xml:space="preserve">0.996</w:t>
             </w:r>
           </w:p>
         </w:tc>
@@ -3721,7 +3721,7 @@
           <w:tcPr>
             <w:vMerge/>
             <w:tcBorders>
-              <w:bottom w:val="none" w:sz="0" w:space="0" w:color="000000"/>
+              <w:bottom w:val="single" w:sz="16" w:space="0" w:color="666666"/>
               <w:top w:val="none" w:sz="0" w:space="0" w:color="000000"/>
               <w:left w:val="none" w:sz="0" w:space="0" w:color="000000"/>
               <w:right w:val="none" w:sz="0" w:space="0" w:color="000000"/>
@@ -3753,7 +3753,7 @@
         <w:tc>
           <w:tcPr>
             <w:tcBorders>
-              <w:bottom w:val="none" w:sz="0" w:space="0" w:color="000000"/>
+              <w:bottom w:val="single" w:sz="16" w:space="0" w:color="666666"/>
               <w:top w:val="none" w:sz="0" w:space="0" w:color="000000"/>
               <w:left w:val="none" w:sz="0" w:space="0" w:color="000000"/>
               <w:right w:val="none" w:sz="0" w:space="0" w:color="000000"/>
@@ -3790,14 +3790,14 @@
                 <w:szCs w:val="22"/>
                 <w:color w:val="000000"/>
               </w:rPr>
-              <w:t xml:space="preserve">Urbanization Score</w:t>
-            </w:r>
-          </w:p>
-        </w:tc>
-        <w:tc>
-          <w:tcPr>
-            <w:tcBorders>
-              <w:bottom w:val="none" w:sz="0" w:space="0" w:color="000000"/>
+              <w:t xml:space="preserve">Subtransect x Urbanization Score</w:t>
+            </w:r>
+          </w:p>
+        </w:tc>
+        <w:tc>
+          <w:tcPr>
+            <w:tcBorders>
+              <w:bottom w:val="single" w:sz="16" w:space="0" w:color="666666"/>
               <w:top w:val="none" w:sz="0" w:space="0" w:color="000000"/>
               <w:left w:val="none" w:sz="0" w:space="0" w:color="000000"/>
               <w:right w:val="none" w:sz="0" w:space="0" w:color="000000"/>
@@ -3834,14 +3834,14 @@
                 <w:szCs w:val="22"/>
                 <w:color w:val="000000"/>
               </w:rPr>
-              <w:t xml:space="preserve">2.856</w:t>
-            </w:r>
-          </w:p>
-        </w:tc>
-        <w:tc>
-          <w:tcPr>
-            <w:tcBorders>
-              <w:bottom w:val="none" w:sz="0" w:space="0" w:color="000000"/>
+              <w:t xml:space="preserve">0.001</w:t>
+            </w:r>
+          </w:p>
+        </w:tc>
+        <w:tc>
+          <w:tcPr>
+            <w:tcBorders>
+              <w:bottom w:val="single" w:sz="16" w:space="0" w:color="666666"/>
               <w:top w:val="none" w:sz="0" w:space="0" w:color="000000"/>
               <w:left w:val="none" w:sz="0" w:space="0" w:color="000000"/>
               <w:right w:val="none" w:sz="0" w:space="0" w:color="000000"/>
@@ -3878,179 +3878,7 @@
                 <w:szCs w:val="22"/>
                 <w:color w:val="000000"/>
               </w:rPr>
-              <w:t xml:space="preserve">0.091</w:t>
-            </w:r>
-          </w:p>
-        </w:tc>
-      </w:tr>
-      <w:tr>
-        <w:trPr>
-          <w:cantSplit/>
-          <w:trHeight w:val="574" w:hRule="auto"/>
-        </w:trPr>
-        body5
-        <w:tc>
-          <w:tcPr>
-            <w:vMerge/>
-            <w:tcBorders>
-              <w:bottom w:val="single" w:sz="16" w:space="0" w:color="666666"/>
-              <w:top w:val="none" w:sz="0" w:space="0" w:color="000000"/>
-              <w:left w:val="none" w:sz="0" w:space="0" w:color="000000"/>
-              <w:right w:val="none" w:sz="0" w:space="0" w:color="000000"/>
-            </w:tcBorders>
-            <w:shd w:val="clear" w:color="auto" w:fill="FFFFFF"/>
-            <w:tcMar>
-              <w:top w:w="0" w:type="dxa"/>
-              <w:bottom w:w="0" w:type="dxa"/>
-              <w:left w:w="0" w:type="dxa"/>
-              <w:right w:w="0" w:type="dxa"/>
-            </w:tcMar>
-            <w:vAlign w:val="center"/>
-          </w:tcPr>
-          <w:p>
-            <w:pPr>
-              <w:jc w:val="left"/>
-              <w:keepNext/>
-              <w:pBdr>
-                <w:bottom w:val="none" w:sz="0" w:space="0" w:color="000000"/>
-                <w:top w:val="none" w:sz="0" w:space="0" w:color="000000"/>
-                <w:left w:val="none" w:sz="0" w:space="0" w:color="000000"/>
-                <w:right w:val="none" w:sz="0" w:space="0" w:color="000000"/>
-              </w:pBdr>
-              <w:spacing w:after="100" w:before="100" w:line="240"/>
-              <w:ind w:firstLine="0" w:left="100" w:right="100"/>
-            </w:pPr>
-          </w:p>
-        </w:tc>
-        <w:tc>
-          <w:tcPr>
-            <w:tcBorders>
-              <w:bottom w:val="single" w:sz="16" w:space="0" w:color="666666"/>
-              <w:top w:val="none" w:sz="0" w:space="0" w:color="000000"/>
-              <w:left w:val="none" w:sz="0" w:space="0" w:color="000000"/>
-              <w:right w:val="none" w:sz="0" w:space="0" w:color="000000"/>
-            </w:tcBorders>
-            <w:shd w:val="clear" w:color="auto" w:fill="FFFFFF"/>
-            <w:tcMar>
-              <w:top w:w="0" w:type="dxa"/>
-              <w:bottom w:w="0" w:type="dxa"/>
-              <w:left w:w="0" w:type="dxa"/>
-              <w:right w:w="0" w:type="dxa"/>
-            </w:tcMar>
-            <w:vAlign w:val="center"/>
-          </w:tcPr>
-          <w:p>
-            <w:pPr>
-              <w:jc w:val="left"/>
-              <w:keepNext/>
-              <w:pBdr>
-                <w:bottom w:val="none" w:sz="0" w:space="0" w:color="000000"/>
-                <w:top w:val="none" w:sz="0" w:space="0" w:color="000000"/>
-                <w:left w:val="none" w:sz="0" w:space="0" w:color="000000"/>
-                <w:right w:val="none" w:sz="0" w:space="0" w:color="000000"/>
-              </w:pBdr>
-              <w:spacing w:after="100" w:before="100" w:line="240"/>
-              <w:ind w:firstLine="0" w:left="100" w:right="100"/>
-            </w:pPr>
-            <w:r>
-              <w:rPr>
-                <w:rFonts w:ascii="Arial"/>
-                <w:i w:val="false"/>
-                <w:b w:val="false"/>
-                <w:u w:val="none"/>
-                <w:sz w:val="22"/>
-                <w:szCs w:val="22"/>
-                <w:color w:val="000000"/>
-              </w:rPr>
-              <w:t xml:space="preserve">Subtransect x Urbanization Score</w:t>
-            </w:r>
-          </w:p>
-        </w:tc>
-        <w:tc>
-          <w:tcPr>
-            <w:tcBorders>
-              <w:bottom w:val="single" w:sz="16" w:space="0" w:color="666666"/>
-              <w:top w:val="none" w:sz="0" w:space="0" w:color="000000"/>
-              <w:left w:val="none" w:sz="0" w:space="0" w:color="000000"/>
-              <w:right w:val="none" w:sz="0" w:space="0" w:color="000000"/>
-            </w:tcBorders>
-            <w:shd w:val="clear" w:color="auto" w:fill="FFFFFF"/>
-            <w:tcMar>
-              <w:top w:w="0" w:type="dxa"/>
-              <w:bottom w:w="0" w:type="dxa"/>
-              <w:left w:w="0" w:type="dxa"/>
-              <w:right w:w="0" w:type="dxa"/>
-            </w:tcMar>
-            <w:vAlign w:val="center"/>
-          </w:tcPr>
-          <w:p>
-            <w:pPr>
-              <w:jc w:val="right"/>
-              <w:keepNext/>
-              <w:pBdr>
-                <w:bottom w:val="none" w:sz="0" w:space="0" w:color="000000"/>
-                <w:top w:val="none" w:sz="0" w:space="0" w:color="000000"/>
-                <w:left w:val="none" w:sz="0" w:space="0" w:color="000000"/>
-                <w:right w:val="none" w:sz="0" w:space="0" w:color="000000"/>
-              </w:pBdr>
-              <w:spacing w:after="100" w:before="100" w:line="240"/>
-              <w:ind w:firstLine="0" w:left="100" w:right="100"/>
-            </w:pPr>
-            <w:r>
-              <w:rPr>
-                <w:rFonts w:ascii="Arial"/>
-                <w:i w:val="false"/>
-                <w:b w:val="false"/>
-                <w:u w:val="none"/>
-                <w:sz w:val="22"/>
-                <w:szCs w:val="22"/>
-                <w:color w:val="000000"/>
-              </w:rPr>
-              <w:t xml:space="preserve">4.864</w:t>
-            </w:r>
-          </w:p>
-        </w:tc>
-        <w:tc>
-          <w:tcPr>
-            <w:tcBorders>
-              <w:bottom w:val="single" w:sz="16" w:space="0" w:color="666666"/>
-              <w:top w:val="none" w:sz="0" w:space="0" w:color="000000"/>
-              <w:left w:val="none" w:sz="0" w:space="0" w:color="000000"/>
-              <w:right w:val="none" w:sz="0" w:space="0" w:color="000000"/>
-            </w:tcBorders>
-            <w:shd w:val="clear" w:color="auto" w:fill="FFFFFF"/>
-            <w:tcMar>
-              <w:top w:w="0" w:type="dxa"/>
-              <w:bottom w:w="0" w:type="dxa"/>
-              <w:left w:w="0" w:type="dxa"/>
-              <w:right w:w="0" w:type="dxa"/>
-            </w:tcMar>
-            <w:vAlign w:val="center"/>
-          </w:tcPr>
-          <w:p>
-            <w:pPr>
-              <w:jc w:val="left"/>
-              <w:keepNext/>
-              <w:pBdr>
-                <w:bottom w:val="none" w:sz="0" w:space="0" w:color="000000"/>
-                <w:top w:val="none" w:sz="0" w:space="0" w:color="000000"/>
-                <w:left w:val="none" w:sz="0" w:space="0" w:color="000000"/>
-                <w:right w:val="none" w:sz="0" w:space="0" w:color="000000"/>
-              </w:pBdr>
-              <w:spacing w:after="100" w:before="100" w:line="240"/>
-              <w:ind w:firstLine="0" w:left="100" w:right="100"/>
-            </w:pPr>
-            <w:r>
-              <w:rPr>
-                <w:rFonts w:ascii="Arial"/>
-                <w:i w:val="false"/>
-                <w:b w:val="true"/>
-                <w:u w:val="none"/>
-                <w:sz w:val="22"/>
-                <w:szCs w:val="22"/>
-                <w:color w:val="000000"/>
-              </w:rPr>
-              <w:t xml:space="preserve">0.027*</w:t>
+              <w:t xml:space="preserve">0.979</w:t>
             </w:r>
           </w:p>
         </w:tc>

</xml_diff>